<commit_message>
figma link added to word File
</commit_message>
<xml_diff>
--- a/WorkFlow.docx
+++ b/WorkFlow.docx
@@ -4,6 +4,9 @@
   <w:body>
     <w:p>
       <w:r>
+        <w:rPr>
+          <w:noProof/>
+        </w:rPr>
         <w:drawing>
           <wp:inline distT="0" distB="0" distL="0" distR="0" wp14:anchorId="504F8FFB" wp14:editId="2CB0BC12">
             <wp:extent cx="5943600" cy="1009650"/>
@@ -169,16 +172,7 @@
           <w:szCs w:val="16"/>
           <w14:ligatures w14:val="none"/>
         </w:rPr>
-        <w:t>dropdown</w:t>
-      </w:r>
-      <w:r>
-        <w:rPr>
-          <w:kern w:val="0"/>
-          <w:sz w:val="16"/>
-          <w:szCs w:val="16"/>
-          <w14:ligatures w14:val="none"/>
-        </w:rPr>
-        <w:t xml:space="preserve"> list </w:t>
+        <w:t xml:space="preserve">dropdown list </w:t>
       </w:r>
       <w:proofErr w:type="spellStart"/>
       <w:r>
@@ -211,7 +205,6 @@
         <w:t>discountCampaignType</w:t>
       </w:r>
       <w:proofErr w:type="spellEnd"/>
-      <w:proofErr w:type="gramStart"/>
       <w:r>
         <w:rPr>
           <w:kern w:val="0"/>
@@ -241,7 +234,6 @@
         <w:t>İki</w:t>
       </w:r>
       <w:proofErr w:type="spellEnd"/>
-      <w:proofErr w:type="gramEnd"/>
       <w:r>
         <w:rPr>
           <w:kern w:val="0"/>
@@ -337,23 +329,7 @@
           <w:szCs w:val="16"/>
           <w:lang w:val="ru-RU"/>
         </w:rPr>
-        <w:t xml:space="preserve"> (</w:t>
-      </w:r>
-      <w:r>
-        <w:rPr>
-          <w:sz w:val="16"/>
-          <w:szCs w:val="16"/>
-          <w:lang w:val="ru-RU"/>
-        </w:rPr>
-        <w:t>StaticCampaignType</w:t>
-      </w:r>
-      <w:r>
-        <w:rPr>
-          <w:sz w:val="16"/>
-          <w:szCs w:val="16"/>
-          <w:lang w:val="ru-RU"/>
-        </w:rPr>
-        <w:t>)</w:t>
+        <w:t xml:space="preserve"> (StaticCampaignType)</w:t>
       </w:r>
     </w:p>
     <w:p>
@@ -383,23 +359,7 @@
           <w:szCs w:val="16"/>
           <w:lang w:val="ru-RU"/>
         </w:rPr>
-        <w:t xml:space="preserve"> (</w:t>
-      </w:r>
-      <w:r>
-        <w:rPr>
-          <w:sz w:val="16"/>
-          <w:szCs w:val="16"/>
-          <w:lang w:val="ru-RU"/>
-        </w:rPr>
-        <w:t>DynamicCampaignType</w:t>
-      </w:r>
-      <w:r>
-        <w:rPr>
-          <w:sz w:val="16"/>
-          <w:szCs w:val="16"/>
-          <w:lang w:val="ru-RU"/>
-        </w:rPr>
-        <w:t>)</w:t>
+        <w:t xml:space="preserve"> (DynamicCampaignType)</w:t>
       </w:r>
     </w:p>
     <w:p>
@@ -427,7 +387,6 @@
         <w:t xml:space="preserve"> </w:t>
       </w:r>
       <w:proofErr w:type="spellStart"/>
-      <w:proofErr w:type="gramStart"/>
       <w:r>
         <w:rPr>
           <w:sz w:val="16"/>
@@ -441,15 +400,7 @@
           <w:sz w:val="16"/>
           <w:szCs w:val="16"/>
         </w:rPr>
-        <w:t xml:space="preserve"> :</w:t>
-      </w:r>
-      <w:proofErr w:type="gramEnd"/>
-      <w:r>
-        <w:rPr>
-          <w:sz w:val="16"/>
-          <w:szCs w:val="16"/>
-        </w:rPr>
-        <w:t xml:space="preserve"> </w:t>
+        <w:t xml:space="preserve"> : </w:t>
       </w:r>
       <w:proofErr w:type="spellStart"/>
       <w:r>
@@ -710,7 +661,6 @@
         <w:t xml:space="preserve"> </w:t>
       </w:r>
       <w:proofErr w:type="spellStart"/>
-      <w:proofErr w:type="gramStart"/>
       <w:r>
         <w:rPr>
           <w:sz w:val="16"/>
@@ -731,15 +681,7 @@
           <w:sz w:val="16"/>
           <w:szCs w:val="16"/>
         </w:rPr>
-        <w:t>(</w:t>
-      </w:r>
-      <w:proofErr w:type="gramEnd"/>
-      <w:r>
-        <w:rPr>
-          <w:sz w:val="16"/>
-          <w:szCs w:val="16"/>
-        </w:rPr>
-        <w:t xml:space="preserve"> </w:t>
+        <w:t xml:space="preserve">( </w:t>
       </w:r>
       <w:proofErr w:type="spellStart"/>
       <w:r>
@@ -971,16 +913,7 @@
           <w:szCs w:val="16"/>
           <w14:ligatures w14:val="none"/>
         </w:rPr>
-        <w:t>”</w:t>
-      </w:r>
-      <w:r>
-        <w:rPr>
-          <w:kern w:val="0"/>
-          <w:sz w:val="16"/>
-          <w:szCs w:val="16"/>
-          <w14:ligatures w14:val="none"/>
-        </w:rPr>
-        <w:t xml:space="preserve"> </w:t>
+        <w:t xml:space="preserve">” </w:t>
       </w:r>
       <w:bookmarkStart w:id="1" w:name="OLE_LINK2"/>
       <w:r>
@@ -1080,8 +1013,8 @@
           <w14:ligatures w14:val="none"/>
         </w:rPr>
       </w:pPr>
-      <w:bookmarkStart w:id="2" w:name="OLE_LINK5"/>
-      <w:bookmarkStart w:id="3" w:name="OLE_LINK6"/>
+      <w:bookmarkStart w:id="2" w:name="OLE_LINK6"/>
+      <w:bookmarkStart w:id="3" w:name="OLE_LINK5"/>
       <w:proofErr w:type="spellStart"/>
       <w:r>
         <w:rPr>
@@ -1407,7 +1340,7 @@
         </w:rPr>
       </w:pPr>
       <w:bookmarkStart w:id="5" w:name="OLE_LINK7"/>
-      <w:bookmarkEnd w:id="3"/>
+      <w:bookmarkEnd w:id="2"/>
       <w:bookmarkEnd w:id="4"/>
       <w:r>
         <w:rPr>
@@ -1704,7 +1637,7 @@
         </w:rPr>
         <w:t>İcbari bonus əmsalı aralığına görə</w:t>
       </w:r>
-      <w:bookmarkEnd w:id="2"/>
+      <w:bookmarkEnd w:id="3"/>
     </w:p>
     <w:p>
       <w:pPr>
@@ -1971,15 +1904,7 @@
           <w:szCs w:val="18"/>
           <w:lang w:val="az-Latn-AZ"/>
         </w:rPr>
-        <w:t>-da</w:t>
-      </w:r>
-      <w:r>
-        <w:rPr>
-          <w:sz w:val="18"/>
-          <w:szCs w:val="18"/>
-          <w:lang w:val="az-Latn-AZ"/>
-        </w:rPr>
-        <w:t xml:space="preserve"> aşağıdakı </w:t>
+        <w:t xml:space="preserve">-da aşağıdakı </w:t>
       </w:r>
       <w:proofErr w:type="spellStart"/>
       <w:r>
@@ -2030,6 +1955,7 @@
       </w:pPr>
       <w:r>
         <w:rPr>
+          <w:noProof/>
           <w:kern w:val="0"/>
           <w14:ligatures w14:val="none"/>
         </w:rPr>
@@ -2397,6 +2323,90 @@
         </w:rPr>
         <w:t>.</w:t>
       </w:r>
+    </w:p>
+    <w:p>
+      <w:pPr>
+        <w:rPr>
+          <w:b/>
+          <w:bCs/>
+          <w:sz w:val="20"/>
+          <w:szCs w:val="20"/>
+          <w:lang w:val="az-Latn-AZ"/>
+        </w:rPr>
+      </w:pPr>
+      <w:r>
+        <w:rPr>
+          <w:b/>
+          <w:bCs/>
+          <w:sz w:val="20"/>
+          <w:szCs w:val="20"/>
+          <w:lang w:val="az-Latn-AZ"/>
+        </w:rPr>
+        <w:t xml:space="preserve">       </w:t>
+      </w:r>
+      <w:proofErr w:type="spellStart"/>
+      <w:r>
+        <w:rPr>
+          <w:b/>
+          <w:bCs/>
+          <w:sz w:val="20"/>
+          <w:szCs w:val="20"/>
+          <w:lang w:val="az-Latn-AZ"/>
+        </w:rPr>
+        <w:t>Figma</w:t>
+      </w:r>
+      <w:proofErr w:type="spellEnd"/>
+      <w:r>
+        <w:rPr>
+          <w:b/>
+          <w:bCs/>
+          <w:sz w:val="20"/>
+          <w:szCs w:val="20"/>
+          <w:lang w:val="az-Latn-AZ"/>
+        </w:rPr>
+        <w:t xml:space="preserve"> </w:t>
+      </w:r>
+      <w:proofErr w:type="spellStart"/>
+      <w:r>
+        <w:rPr>
+          <w:b/>
+          <w:bCs/>
+          <w:sz w:val="20"/>
+          <w:szCs w:val="20"/>
+          <w:lang w:val="az-Latn-AZ"/>
+        </w:rPr>
+        <w:t>linki</w:t>
+      </w:r>
+      <w:proofErr w:type="spellEnd"/>
+      <w:r>
+        <w:rPr>
+          <w:b/>
+          <w:bCs/>
+          <w:sz w:val="20"/>
+          <w:szCs w:val="20"/>
+          <w:lang w:val="az-Latn-AZ"/>
+        </w:rPr>
+        <w:t xml:space="preserve"> : </w:t>
+      </w:r>
+      <w:r>
+        <w:rPr>
+          <w:sz w:val="16"/>
+          <w:szCs w:val="16"/>
+          <w:lang w:val="az-Latn-AZ"/>
+        </w:rPr>
+        <w:t>https://www.figma.com/file/51QXOaog2WhNClDvhp7Cxq/Campaigns-Wireframe?type=design&amp;node-id=0-1&amp;mode=design&amp;t=cW43UrNXs5WPhxcJ-0</w:t>
+      </w:r>
+    </w:p>
+    <w:p>
+      <w:pPr>
+        <w:rPr>
+          <w:b/>
+          <w:bCs/>
+          <w:sz w:val="20"/>
+          <w:szCs w:val="20"/>
+          <w:lang w:val="az-Latn-AZ"/>
+        </w:rPr>
+      </w:pPr>
     </w:p>
     <w:p>
       <w:pPr>
@@ -3261,6 +3271,29 @@
       <w:contextualSpacing/>
     </w:pPr>
   </w:style>
+  <w:style w:type="character" w:styleId="Hyperlink">
+    <w:name w:val="Hyperlink"/>
+    <w:basedOn w:val="DefaultParagraphFont"/>
+    <w:uiPriority w:val="99"/>
+    <w:unhideWhenUsed/>
+    <w:rsid w:val="005A2428"/>
+    <w:rPr>
+      <w:color w:val="0563C1" w:themeColor="hyperlink"/>
+      <w:u w:val="single"/>
+    </w:rPr>
+  </w:style>
+  <w:style w:type="character" w:styleId="UnresolvedMention">
+    <w:name w:val="Unresolved Mention"/>
+    <w:basedOn w:val="DefaultParagraphFont"/>
+    <w:uiPriority w:val="99"/>
+    <w:semiHidden/>
+    <w:unhideWhenUsed/>
+    <w:rsid w:val="005A2428"/>
+    <w:rPr>
+      <w:color w:val="605E5C"/>
+      <w:shd w:val="clear" w:color="auto" w:fill="E1DFDD"/>
+    </w:rPr>
+  </w:style>
 </w:styles>
 </file>
 

</xml_diff>